<commit_message>
Modify user documentation for changes to the ArcGIS link
</commit_message>
<xml_diff>
--- a/User Documentation.docx
+++ b/User Documentation.docx
@@ -71,8 +71,6 @@
           <w:szCs w:val="32"/>
         </w:rPr>
       </w:pPr>
-      <w:bookmarkStart w:id="0" w:name="_GoBack"/>
-      <w:bookmarkEnd w:id="0"/>
     </w:p>
     <w:p>
       <w:pPr>
@@ -653,10 +651,10 @@
           <w:noProof/>
         </w:rPr>
         <w:drawing>
-          <wp:inline distT="0" distB="0" distL="0" distR="0" wp14:anchorId="55D3CBA4" wp14:editId="39382886">
-            <wp:extent cx="4974442" cy="3683000"/>
+          <wp:inline distT="0" distB="0" distL="0" distR="0" wp14:anchorId="72E3FBBC" wp14:editId="5E92B607">
+            <wp:extent cx="5943600" cy="4121150"/>
             <wp:effectExtent l="0" t="0" r="0" b="0"/>
-            <wp:docPr id="6" name="Picture 6"/>
+            <wp:docPr id="14" name="Picture 14"/>
             <wp:cNvGraphicFramePr>
               <a:graphicFrameLocks xmlns:a="http://schemas.openxmlformats.org/drawingml/2006/main" noChangeAspect="1"/>
             </wp:cNvGraphicFramePr>
@@ -664,23 +662,36 @@
               <a:graphicData uri="http://schemas.openxmlformats.org/drawingml/2006/picture">
                 <pic:pic xmlns:pic="http://schemas.openxmlformats.org/drawingml/2006/picture">
                   <pic:nvPicPr>
-                    <pic:cNvPr id="1" name=""/>
-                    <pic:cNvPicPr/>
+                    <pic:cNvPr id="0" name="Picture 1"/>
+                    <pic:cNvPicPr>
+                      <a:picLocks noChangeAspect="1" noChangeArrowheads="1"/>
+                    </pic:cNvPicPr>
                   </pic:nvPicPr>
                   <pic:blipFill>
-                    <a:blip r:embed="rId12"/>
+                    <a:blip r:embed="rId12">
+                      <a:extLst>
+                        <a:ext uri="{28A0092B-C50C-407E-A947-70E740481C1C}">
+                          <a14:useLocalDpi xmlns:a14="http://schemas.microsoft.com/office/drawing/2010/main" val="0"/>
+                        </a:ext>
+                      </a:extLst>
+                    </a:blip>
+                    <a:srcRect/>
                     <a:stretch>
                       <a:fillRect/>
                     </a:stretch>
                   </pic:blipFill>
-                  <pic:spPr>
+                  <pic:spPr bwMode="auto">
                     <a:xfrm>
                       <a:off x="0" y="0"/>
-                      <a:ext cx="4984708" cy="3690601"/>
+                      <a:ext cx="5943600" cy="4121150"/>
                     </a:xfrm>
                     <a:prstGeom prst="rect">
                       <a:avLst/>
                     </a:prstGeom>
+                    <a:noFill/>
+                    <a:ln>
+                      <a:noFill/>
+                    </a:ln>
                   </pic:spPr>
                 </pic:pic>
               </a:graphicData>
@@ -741,11 +752,12 @@
         <w:rPr>
           <w:noProof/>
         </w:rPr>
+        <w:lastRenderedPageBreak/>
         <w:drawing>
-          <wp:inline distT="0" distB="0" distL="0" distR="0" wp14:anchorId="0AD662F9" wp14:editId="5D9F9637">
-            <wp:extent cx="2828925" cy="2362200"/>
+          <wp:inline distT="0" distB="0" distL="0" distR="0" wp14:anchorId="0543278C" wp14:editId="7C50E22C">
+            <wp:extent cx="2847975" cy="2457450"/>
             <wp:effectExtent l="0" t="0" r="9525" b="0"/>
-            <wp:docPr id="7" name="Picture 7"/>
+            <wp:docPr id="15" name="Picture 15"/>
             <wp:cNvGraphicFramePr>
               <a:graphicFrameLocks xmlns:a="http://schemas.openxmlformats.org/drawingml/2006/main" noChangeAspect="1"/>
             </wp:cNvGraphicFramePr>
@@ -765,7 +777,7 @@
                   <pic:spPr>
                     <a:xfrm>
                       <a:off x="0" y="0"/>
-                      <a:ext cx="2828925" cy="2362200"/>
+                      <a:ext cx="2847975" cy="2457450"/>
                     </a:xfrm>
                     <a:prstGeom prst="rect">
                       <a:avLst/>
@@ -791,8 +803,53 @@
           <w:sz w:val="24"/>
           <w:szCs w:val="24"/>
         </w:rPr>
-        <w:lastRenderedPageBreak/>
-        <w:t>ArcGIS is the technology behind the routing capabilities of the application. The application uses a web interface to interact with ArcGIS, and an ID and access token are required to access the ArcGIS server. Enter those credentials here and click the Test Connection button to see if your connection is functioning properly.</w:t>
+        <w:t xml:space="preserve">ArcGIS is the technology behind the routing capabilities of the application. The application uses a web interface to interact with ArcGIS, and an ID and access token are required to access the ArcGIS server. Enter </w:t>
+      </w:r>
+      <w:r>
+        <w:rPr>
+          <w:sz w:val="24"/>
+          <w:szCs w:val="24"/>
+        </w:rPr>
+        <w:t xml:space="preserve">the ArcGIS web server along with </w:t>
+      </w:r>
+      <w:r>
+        <w:rPr>
+          <w:sz w:val="24"/>
+          <w:szCs w:val="24"/>
+        </w:rPr>
+        <w:t>those credentials here and click the Test Connection button to see if your connection is functioning properly.</w:t>
+      </w:r>
+      <w:r>
+        <w:rPr>
+          <w:sz w:val="24"/>
+          <w:szCs w:val="24"/>
+        </w:rPr>
+        <w:t xml:space="preserve"> It tests this by using the Client ID and Client </w:t>
+      </w:r>
+      <w:proofErr w:type="spellStart"/>
+      <w:r>
+        <w:rPr>
+          <w:sz w:val="24"/>
+          <w:szCs w:val="24"/>
+        </w:rPr>
+        <w:t>Sectret</w:t>
+      </w:r>
+      <w:proofErr w:type="spellEnd"/>
+      <w:r>
+        <w:rPr>
+          <w:sz w:val="24"/>
+          <w:szCs w:val="24"/>
+        </w:rPr>
+        <w:t xml:space="preserve"> to retrieve</w:t>
+      </w:r>
+      <w:bookmarkStart w:id="0" w:name="_GoBack"/>
+      <w:bookmarkEnd w:id="0"/>
+      <w:r>
+        <w:rPr>
+          <w:sz w:val="24"/>
+          <w:szCs w:val="24"/>
+        </w:rPr>
+        <w:t xml:space="preserve"> an ArcGIS temporary token from the main ArcGIS API. </w:t>
       </w:r>
     </w:p>
     <w:p>
@@ -862,6 +919,7 @@
         <w:rPr>
           <w:noProof/>
         </w:rPr>
+        <w:lastRenderedPageBreak/>
         <w:drawing>
           <wp:inline distT="0" distB="0" distL="0" distR="0" wp14:anchorId="06BD55C1" wp14:editId="7AD7EF3B">
             <wp:extent cx="4413250" cy="3267502"/>
@@ -928,7 +986,6 @@
         <w:rPr>
           <w:noProof/>
         </w:rPr>
-        <w:lastRenderedPageBreak/>
         <w:drawing>
           <wp:inline distT="0" distB="0" distL="0" distR="0" wp14:anchorId="3BDCD8C9" wp14:editId="66B74033">
             <wp:extent cx="4368800" cy="2629215"/>
@@ -1011,6 +1068,7 @@
         <w:rPr>
           <w:noProof/>
         </w:rPr>
+        <w:lastRenderedPageBreak/>
         <w:drawing>
           <wp:inline distT="0" distB="0" distL="0" distR="0" wp14:anchorId="2D051726" wp14:editId="5E37D0CE">
             <wp:extent cx="5647149" cy="3943350"/>
@@ -1077,7 +1135,6 @@
         <w:rPr>
           <w:noProof/>
         </w:rPr>
-        <w:lastRenderedPageBreak/>
         <w:drawing>
           <wp:inline distT="0" distB="0" distL="0" distR="0" wp14:anchorId="663592F0" wp14:editId="03F36E0D">
             <wp:extent cx="2857500" cy="1491899"/>
@@ -1163,6 +1220,7 @@
         <w:rPr>
           <w:noProof/>
         </w:rPr>
+        <w:lastRenderedPageBreak/>
         <w:drawing>
           <wp:inline distT="0" distB="0" distL="0" distR="0" wp14:anchorId="19C86F91" wp14:editId="0F07C064">
             <wp:extent cx="5943600" cy="4400550"/>

</xml_diff>